<commit_message>
--Data Validation Module Update--
Implemented a QC query (defined in docs\Data Validation Module\code\data_validation_module_view_DDL.sql) to determine any missing field references defined in the error type comment templates that are not in the field list of the corresponding QC View object

Updated the docs\Data Validation Module\code\DVM_PKG.sql to use the updated SPT_ERROR_TYPES.ERR_TYPE_COMMENT_TEMPLATE CLOB data type

Implemented SQL transactions in the DVM_PKG.VALIDATE_PARENT_RECORD procedure
</commit_message>
<xml_diff>
--- a/docs/How to Define Criteria in Data Validation Module.docx
+++ b/docs/How to Define Criteria in Data Validation Module.docx
@@ -137,15 +137,7 @@
         <w:rPr>
           <w:rFonts w:cstheme="minorHAnsi"/>
         </w:rPr>
-        <w:t xml:space="preserve">Define the purpose of the given data validation criteria in "QC Error Name (SPT_ERROR_TYPES.ERR_TYPE_NAME)" column (e.g. what condition you are identifying in the data </w:t>
-      </w:r>
-      <w:bookmarkStart w:id="0" w:name="_GoBack"/>
-      <w:bookmarkEnd w:id="0"/>
-      <w:r>
-        <w:rPr>
-          <w:rFonts w:cstheme="minorHAnsi"/>
-        </w:rPr>
-        <w:t xml:space="preserve">as problematic).  </w:t>
+        <w:t xml:space="preserve">Define the purpose of the given data validation criteria in "QC Error Name (SPT_ERROR_TYPES.ERR_TYPE_NAME)" column (e.g. what condition you are identifying in the data as problematic).  </w:t>
       </w:r>
     </w:p>
     <w:p>
@@ -197,31 +189,7 @@
           <w:color w:val="000000"/>
           <w:shd w:val="clear" w:color="auto" w:fill="FFFFFF"/>
         </w:rPr>
-        <w:t xml:space="preserve">There may be cases where a separate set of additional data validation criteria is needed depending on the method used to enter the data </w:t>
-      </w:r>
-      <w:r>
-        <w:rPr>
-          <w:rFonts w:cstheme="minorHAnsi"/>
-          <w:color w:val="000000"/>
-          <w:shd w:val="clear" w:color="auto" w:fill="FFFFFF"/>
-        </w:rPr>
-        <w:t>(e.g. XML import module vs. APEX RPL data entry)</w:t>
-      </w:r>
-      <w:r>
-        <w:rPr>
-          <w:rFonts w:cstheme="minorHAnsi"/>
-          <w:color w:val="000000"/>
-          <w:shd w:val="clear" w:color="auto" w:fill="FFFFFF"/>
-        </w:rPr>
-        <w:t xml:space="preserve"> and this flexibility has been implemented in this foreign key field.    </w:t>
-      </w:r>
-      <w:r>
-        <w:rPr>
-          <w:rFonts w:cstheme="minorHAnsi"/>
-          <w:color w:val="000000"/>
-          <w:shd w:val="clear" w:color="auto" w:fill="FFFFFF"/>
-        </w:rPr>
-        <w:t xml:space="preserve">This field is used to filter data validation criteria when executed on a given data stream.  Typically each data stream will have its own </w:t>
+        <w:t xml:space="preserve">There may be cases where a separate set of additional data validation criteria is needed depending on the method used to enter the data (e.g. XML import module vs. APEX RPL data entry) and this flexibility has been implemented in this foreign key field.    This field is used to filter data validation criteria when executed on a given data stream.  Typically each data stream will have its own </w:t>
       </w:r>
       <w:r>
         <w:rPr>
@@ -237,15 +205,7 @@
           <w:color w:val="000000"/>
           <w:shd w:val="clear" w:color="auto" w:fill="FFFFFF"/>
         </w:rPr>
-        <w:t>defi</w:t>
-      </w:r>
-      <w:r>
-        <w:rPr>
-          <w:rFonts w:cstheme="minorHAnsi"/>
-          <w:color w:val="000000"/>
-          <w:shd w:val="clear" w:color="auto" w:fill="FFFFFF"/>
-        </w:rPr>
-        <w:t>ned</w:t>
+        <w:t>defined</w:t>
       </w:r>
       <w:r>
         <w:rPr>
@@ -261,31 +221,15 @@
           <w:color w:val="000000"/>
           <w:shd w:val="clear" w:color="auto" w:fill="FFFFFF"/>
         </w:rPr>
-        <w:t xml:space="preserve">or the </w:t>
-      </w:r>
-      <w:r>
-        <w:rPr>
-          <w:rFonts w:cstheme="minorHAnsi"/>
-          <w:color w:val="000000"/>
-          <w:shd w:val="clear" w:color="auto" w:fill="FFFFFF"/>
-        </w:rPr>
-        <w:t>global QC queries that will be implemented on all existing data within a given data stream</w:t>
-      </w:r>
-      <w:r>
-        <w:rPr>
-          <w:rFonts w:cstheme="minorHAnsi"/>
-          <w:color w:val="000000"/>
-          <w:shd w:val="clear" w:color="auto" w:fill="FFFFFF"/>
-        </w:rPr>
-        <w:t xml:space="preserve"> </w:t>
-      </w:r>
-      <w:r>
-        <w:rPr>
-          <w:rFonts w:cstheme="minorHAnsi"/>
-          <w:color w:val="000000"/>
-          <w:shd w:val="clear" w:color="auto" w:fill="FFFFFF"/>
-        </w:rPr>
-        <w:t xml:space="preserve">(e.g. RPL, UL, FOT, </w:t>
+        <w:t>or the global QC queries that will be implemented on all existing data within a given data stream</w:t>
+      </w:r>
+      <w:r>
+        <w:rPr>
+          <w:rFonts w:cstheme="minorHAnsi"/>
+          <w:color w:val="000000"/>
+          <w:shd w:val="clear" w:color="auto" w:fill="FFFFFF"/>
+        </w:rPr>
+        <w:t xml:space="preserve"> (e.g. RPL, UL, FOT, </w:t>
       </w:r>
       <w:r>
         <w:rPr>
@@ -441,25 +385,7 @@
           <w:color w:val="000000"/>
           <w:shd w:val="clear" w:color="auto" w:fill="FFFFFF"/>
         </w:rPr>
-        <w:t xml:space="preserve">Logically group the data validation criteria into similar categories (e.g. Vessel Trips, Trip Events, </w:t>
-      </w:r>
-      <w:proofErr w:type="gramStart"/>
-      <w:r>
-        <w:rPr>
-          <w:rFonts w:cstheme="minorHAnsi"/>
-          <w:color w:val="000000"/>
-          <w:shd w:val="clear" w:color="auto" w:fill="FFFFFF"/>
-        </w:rPr>
-        <w:t>Set</w:t>
-      </w:r>
-      <w:proofErr w:type="gramEnd"/>
-      <w:r>
-        <w:rPr>
-          <w:rFonts w:cstheme="minorHAnsi"/>
-          <w:color w:val="000000"/>
-          <w:shd w:val="clear" w:color="auto" w:fill="FFFFFF"/>
-        </w:rPr>
-        <w:t xml:space="preserve"> Catch) and attempt to implement each category with as few QC Views as possible.  </w:t>
+        <w:t xml:space="preserve">Logically group the data validation criteria into similar categories (e.g. Vessel Trips, Trip Events, Set Catch) and attempt to implement each category with as few QC Views as possible.  </w:t>
       </w:r>
       <w:r>
         <w:rPr>
@@ -584,21 +510,7 @@
         <w:rPr>
           <w:rFonts w:cstheme="minorHAnsi"/>
         </w:rPr>
-        <w:t>(</w:t>
-      </w:r>
-      <w:proofErr w:type="gramStart"/>
-      <w:r>
-        <w:rPr>
-          <w:rFonts w:cstheme="minorHAnsi"/>
-        </w:rPr>
-        <w:t>e.g</w:t>
-      </w:r>
-      <w:proofErr w:type="gramEnd"/>
-      <w:r>
-        <w:rPr>
-          <w:rFonts w:cstheme="minorHAnsi"/>
-        </w:rPr>
-        <w:t>. a general trip event QC query could check for both blank activity code and a blank school association code).</w:t>
+        <w:t>(e.g. a general trip event QC query could check for both blank activity code and a blank school association code).</w:t>
       </w:r>
     </w:p>
     <w:p>
@@ -1173,15 +1085,7 @@
         </w:numPr>
       </w:pPr>
       <w:r>
-        <w:t xml:space="preserve">QC objects and associated Error Types can be </w:t>
-      </w:r>
-      <w:proofErr w:type="gramStart"/>
-      <w:r>
-        <w:t>enabled/disabled</w:t>
-      </w:r>
-      <w:proofErr w:type="gramEnd"/>
-      <w:r>
-        <w:t xml:space="preserve"> by updating the QC_OBJ_ACTIVE_YN and ERR_TYPE_ACTIVE_YN field values respectively.  Note that for existing records that already have PTA error types defined will ignore these field values, they will only affect new records.</w:t>
+        <w:t>QC objects and associated Error Types can be enabled/disabled by updating the QC_OBJ_ACTIVE_YN and ERR_TYPE_ACTIVE_YN field values respectively.  Note that for existing records that already have PTA error types defined will ignore these field values, they will only affect new records.</w:t>
       </w:r>
     </w:p>
     <w:p>
@@ -1225,15 +1129,7 @@
           <w:color w:val="000000"/>
           <w:shd w:val="clear" w:color="auto" w:fill="FFFFFF"/>
         </w:rPr>
-        <w:t xml:space="preserve">  </w:t>
-      </w:r>
-      <w:r>
-        <w:rPr>
-          <w:rFonts w:cstheme="minorHAnsi"/>
-          <w:color w:val="000000"/>
-          <w:shd w:val="clear" w:color="auto" w:fill="FFFFFF"/>
-        </w:rPr>
-        <w:t xml:space="preserve">This is the template for the specific error description that exists </w:t>
+        <w:t xml:space="preserve">  This is the template for the specific error description that exists </w:t>
       </w:r>
       <w:r>
         <w:rPr>
@@ -1249,39 +1145,7 @@
           <w:color w:val="000000"/>
           <w:shd w:val="clear" w:color="auto" w:fill="FFFFFF"/>
         </w:rPr>
-        <w:t xml:space="preserve"> the specific error condition.  This field should contain placeholders in the form: [PLACEHOLDER] where PLACEHOLDER is the corresponding field name in the result set that will have its placeholder replaced by the corresponding result set field value.  This </w:t>
-      </w:r>
-      <w:r>
-        <w:rPr>
-          <w:rFonts w:cstheme="minorHAnsi"/>
-          <w:color w:val="000000"/>
-          <w:shd w:val="clear" w:color="auto" w:fill="FFFFFF"/>
-        </w:rPr>
-        <w:t xml:space="preserve">value can be </w:t>
-      </w:r>
-      <w:r>
-        <w:rPr>
-          <w:rFonts w:cstheme="minorHAnsi"/>
-          <w:color w:val="000000"/>
-          <w:shd w:val="clear" w:color="auto" w:fill="FFFFFF"/>
-        </w:rPr>
-        <w:t xml:space="preserve">NULL only </w:t>
-      </w:r>
-      <w:r>
-        <w:rPr>
-          <w:rFonts w:cstheme="minorHAnsi"/>
-          <w:color w:val="000000"/>
-          <w:shd w:val="clear" w:color="auto" w:fill="FFFFFF"/>
-        </w:rPr>
-        <w:t xml:space="preserve">in special cases </w:t>
-      </w:r>
-      <w:r>
-        <w:rPr>
-          <w:rFonts w:cstheme="minorHAnsi"/>
-          <w:color w:val="000000"/>
-          <w:shd w:val="clear" w:color="auto" w:fill="FFFFFF"/>
-        </w:rPr>
-        <w:t xml:space="preserve">when XML_QC_OBJ_ID is NULL.  </w:t>
+        <w:t xml:space="preserve"> the specific error condition.  This field should contain placeholders in the form: [PLACEHOLDER] where PLACEHOLDER is the corresponding field name in the result set that will have its placeholder replaced by the corresponding result set field value.  This value can be NULL only in special cases when XML_QC_OBJ_ID is NULL.  </w:t>
       </w:r>
     </w:p>
     <w:p>
@@ -1301,25 +1165,7 @@
         <w:rPr>
           <w:rFonts w:cstheme="minorHAnsi"/>
         </w:rPr>
-        <w:t>A</w:t>
-      </w:r>
-      <w:r>
-        <w:rPr>
-          <w:rFonts w:cstheme="minorHAnsi"/>
-        </w:rPr>
-        <w:t xml:space="preserve">ll of the placeholders in the error type comment template </w:t>
-      </w:r>
-      <w:r>
-        <w:rPr>
-          <w:rFonts w:cstheme="minorHAnsi"/>
-        </w:rPr>
-        <w:t xml:space="preserve">must be </w:t>
-      </w:r>
-      <w:r>
-        <w:rPr>
-          <w:rFonts w:cstheme="minorHAnsi"/>
-        </w:rPr>
-        <w:t>included in the result set of the corresponding QC Object otherwise the missing fields will have the corresponding placeholders replaced with a blank instead of the field value</w:t>
+        <w:t>All of the placeholders in the error type comment template must be included in the result set of the corresponding QC Object otherwise the missing fields will have the corresponding placeholders replaced with a blank instead of the field value</w:t>
       </w:r>
     </w:p>
     <w:p>
@@ -1350,23 +1196,7 @@
             <w:rFonts w:cstheme="minorHAnsi"/>
             <w:shd w:val="clear" w:color="auto" w:fill="FFFFFF"/>
           </w:rPr>
-          <w:t>he</w:t>
-        </w:r>
-        <w:r>
-          <w:rPr>
-            <w:rStyle w:val="Hyperlink"/>
-            <w:rFonts w:cstheme="minorHAnsi"/>
-            <w:shd w:val="clear" w:color="auto" w:fill="FFFFFF"/>
-          </w:rPr>
-          <w:t>r</w:t>
-        </w:r>
-        <w:r>
-          <w:rPr>
-            <w:rStyle w:val="Hyperlink"/>
-            <w:rFonts w:cstheme="minorHAnsi"/>
-            <w:shd w:val="clear" w:color="auto" w:fill="FFFFFF"/>
-          </w:rPr>
-          <w:t>e</w:t>
+          <w:t>here</w:t>
         </w:r>
       </w:hyperlink>
       <w:r>
@@ -1553,21 +1383,7 @@
             <w:rStyle w:val="Hyperlink"/>
             <w:rFonts w:cstheme="minorHAnsi"/>
           </w:rPr>
-          <w:t>he</w:t>
-        </w:r>
-        <w:r>
-          <w:rPr>
-            <w:rStyle w:val="Hyperlink"/>
-            <w:rFonts w:cstheme="minorHAnsi"/>
-          </w:rPr>
-          <w:t>r</w:t>
-        </w:r>
-        <w:r>
-          <w:rPr>
-            <w:rStyle w:val="Hyperlink"/>
-            <w:rFonts w:cstheme="minorHAnsi"/>
-          </w:rPr>
-          <w:t>e</w:t>
+          <w:t>here</w:t>
         </w:r>
       </w:hyperlink>
       <w:r>
@@ -1765,6 +1581,79 @@
     </w:p>
     <w:p>
       <w:pPr>
+        <w:pStyle w:val="ListParagraph"/>
+        <w:numPr>
+          <w:ilvl w:val="1"/>
+          <w:numId w:val="1"/>
+        </w:numPr>
+        <w:rPr>
+          <w:rFonts w:cstheme="minorHAnsi"/>
+        </w:rPr>
+      </w:pPr>
+      <w:r>
+        <w:rPr>
+          <w:rFonts w:cstheme="minorHAnsi"/>
+        </w:rPr>
+        <w:t xml:space="preserve">Step 4: Verify that all of the error type records' </w:t>
+      </w:r>
+      <w:r>
+        <w:rPr>
+          <w:rFonts w:cstheme="minorHAnsi"/>
+          <w:color w:val="000000"/>
+          <w:shd w:val="clear" w:color="auto" w:fill="FFFFFF"/>
+        </w:rPr>
+        <w:t>error comment template</w:t>
+      </w:r>
+      <w:r>
+        <w:rPr>
+          <w:rFonts w:cstheme="minorHAnsi"/>
+          <w:color w:val="000000"/>
+          <w:shd w:val="clear" w:color="auto" w:fill="FFFFFF"/>
+        </w:rPr>
+        <w:t xml:space="preserve">'s defined field references have </w:t>
+      </w:r>
+      <w:r>
+        <w:rPr>
+          <w:rFonts w:cstheme="minorHAnsi"/>
+        </w:rPr>
+        <w:t xml:space="preserve">corresponding field values in the given QC View object.  </w:t>
+      </w:r>
+    </w:p>
+    <w:p>
+      <w:pPr>
+        <w:pStyle w:val="ListParagraph"/>
+        <w:numPr>
+          <w:ilvl w:val="2"/>
+          <w:numId w:val="1"/>
+        </w:numPr>
+        <w:rPr>
+          <w:rFonts w:cstheme="minorHAnsi"/>
+        </w:rPr>
+      </w:pPr>
+      <w:r>
+        <w:rPr>
+          <w:rFonts w:cstheme="minorHAnsi"/>
+        </w:rPr>
+        <w:t xml:space="preserve">This can be done using the DVM_QC_MSG_MISS_FIELDS_V </w:t>
+      </w:r>
+      <w:r>
+        <w:rPr>
+          <w:rFonts w:cstheme="minorHAnsi"/>
+        </w:rPr>
+        <w:t>View object, all rows returned will contain a comma-delimited list of missing QC View field references in the MISSING_VIEW_FIELDS field</w:t>
+      </w:r>
+      <w:bookmarkStart w:id="0" w:name="_GoBack"/>
+      <w:bookmarkEnd w:id="0"/>
+    </w:p>
+    <w:p>
+      <w:pPr>
+        <w:rPr>
+          <w:rFonts w:cstheme="minorHAnsi"/>
+        </w:rPr>
+      </w:pPr>
+    </w:p>
+    <w:p>
+      <w:pPr>
         <w:rPr>
           <w:rFonts w:cstheme="minorHAnsi"/>
         </w:rPr>
@@ -2104,50 +1993,22 @@
         <w:rPr>
           <w:rFonts w:cstheme="minorHAnsi"/>
         </w:rPr>
-        <w:t xml:space="preserve">  (CASE WHEN RPL_ORIG_OB_FISH_WT_CHR IS NOT NULL AND RPL_ORIG_OB_FISH_WT_NUM IS NOT NULL AND RPL_ORIG_OB_FISH_WT_NUM &gt;= 0 AND RPL_ORIG_OB_FISH_WT_NUM &lt;&gt; CONVERT_STR_TO_NUMBER_</w:t>
-      </w:r>
-      <w:proofErr w:type="gramStart"/>
-      <w:r>
-        <w:rPr>
-          <w:rFonts w:cstheme="minorHAnsi"/>
-        </w:rPr>
-        <w:t>FN(</w:t>
-      </w:r>
-      <w:proofErr w:type="gramEnd"/>
-      <w:r>
-        <w:rPr>
-          <w:rFonts w:cstheme="minorHAnsi"/>
-        </w:rPr>
-        <w:t>RPL_ORIG_OB_FISH_WT_CHR) THEN 'Y' ELSE 'N' END) MIS_OB_FISH_WT,</w:t>
-      </w:r>
-    </w:p>
-    <w:p>
-      <w:pPr>
-        <w:pStyle w:val="ListParagraph"/>
-        <w:ind w:left="360"/>
-        <w:rPr>
-          <w:rFonts w:cstheme="minorHAnsi"/>
-        </w:rPr>
-      </w:pPr>
-      <w:r>
-        <w:rPr>
-          <w:rFonts w:cstheme="minorHAnsi"/>
-        </w:rPr>
-        <w:t xml:space="preserve">  (CASE WHEN RPL_ORIG_OB_FISH_WT_NUM IS NOT NULL AND OB_FISH_WT_MT IS NOT NULL AND RPL_ORIG_OB_FISH_WT_NUM &gt;= 0 AND OB_FISH_WT_MT &gt;= 0 AND OB_FISH_WT_MT &lt;&gt; </w:t>
-      </w:r>
-      <w:proofErr w:type="gramStart"/>
-      <w:r>
-        <w:rPr>
-          <w:rFonts w:cstheme="minorHAnsi"/>
-        </w:rPr>
-        <w:t>ROUND(</w:t>
-      </w:r>
-      <w:proofErr w:type="gramEnd"/>
-      <w:r>
-        <w:rPr>
-          <w:rFonts w:cstheme="minorHAnsi"/>
-        </w:rPr>
-        <w:t>RPL_ORIG_OB_FISH_WT_NUM * WT_UOM_CONV_FACTOR_FROM, 5) THEN 'Y' ELSE 'N' END) MIS_CONV_OB_FISH_WT,</w:t>
+        <w:t xml:space="preserve">  (CASE WHEN RPL_ORIG_OB_FISH_WT_CHR IS NOT NULL AND RPL_ORIG_OB_FISH_WT_NUM IS NOT NULL AND RPL_ORIG_OB_FISH_WT_NUM &gt;= 0 AND RPL_ORIG_OB_FISH_WT_NUM &lt;&gt; CONVERT_STR_TO_NUMBER_FN(RPL_ORIG_OB_FISH_WT_CHR) THEN 'Y' ELSE 'N' END) MIS_OB_FISH_WT,</w:t>
+      </w:r>
+    </w:p>
+    <w:p>
+      <w:pPr>
+        <w:pStyle w:val="ListParagraph"/>
+        <w:ind w:left="360"/>
+        <w:rPr>
+          <w:rFonts w:cstheme="minorHAnsi"/>
+        </w:rPr>
+      </w:pPr>
+      <w:r>
+        <w:rPr>
+          <w:rFonts w:cstheme="minorHAnsi"/>
+        </w:rPr>
+        <w:t xml:space="preserve">  (CASE WHEN RPL_ORIG_OB_FISH_WT_NUM IS NOT NULL AND OB_FISH_WT_MT IS NOT NULL AND RPL_ORIG_OB_FISH_WT_NUM &gt;= 0 AND OB_FISH_WT_MT &gt;= 0 AND OB_FISH_WT_MT &lt;&gt; ROUND(RPL_ORIG_OB_FISH_WT_NUM * WT_UOM_CONV_FACTOR_FROM, 5) THEN 'Y' ELSE 'N' END) MIS_CONV_OB_FISH_WT,</w:t>
       </w:r>
     </w:p>
     <w:p>
@@ -2352,50 +2213,22 @@
         <w:rPr>
           <w:rFonts w:cstheme="minorHAnsi"/>
         </w:rPr>
-        <w:t>(RPL_ORIG_OB_FISH_WT_CHR IS NOT NULL AND RPL_ORIG_OB_FISH_WT_NUM IS NOT NULL AND RPL_ORIG_OB_FISH_WT_NUM &gt;= 0 AND RPL_ORIG_OB_FISH_WT_NUM &lt;&gt; CONVERT_STR_TO_NUMBER_</w:t>
-      </w:r>
-      <w:proofErr w:type="gramStart"/>
-      <w:r>
-        <w:rPr>
-          <w:rFonts w:cstheme="minorHAnsi"/>
-        </w:rPr>
-        <w:t>FN(</w:t>
-      </w:r>
-      <w:proofErr w:type="gramEnd"/>
-      <w:r>
-        <w:rPr>
-          <w:rFonts w:cstheme="minorHAnsi"/>
-        </w:rPr>
-        <w:t>RPL_ORIG_OB_FISH_WT_CHR))</w:t>
-      </w:r>
-    </w:p>
-    <w:p>
-      <w:pPr>
-        <w:pStyle w:val="ListParagraph"/>
-        <w:ind w:left="360"/>
-        <w:rPr>
-          <w:rFonts w:cstheme="minorHAnsi"/>
-        </w:rPr>
-      </w:pPr>
-      <w:r>
-        <w:rPr>
-          <w:rFonts w:cstheme="minorHAnsi"/>
-        </w:rPr>
-        <w:t xml:space="preserve">OR (RPL_ORIG_OB_FISH_WT_NUM IS NOT NULL AND OB_FISH_WT_MT IS NOT NULL AND RPL_ORIG_OB_FISH_WT_NUM &gt;= 0 AND OB_FISH_WT_MT &gt;= 0 AND OB_FISH_WT_MT &lt;&gt; </w:t>
-      </w:r>
-      <w:proofErr w:type="gramStart"/>
-      <w:r>
-        <w:rPr>
-          <w:rFonts w:cstheme="minorHAnsi"/>
-        </w:rPr>
-        <w:t>ROUND(</w:t>
-      </w:r>
-      <w:proofErr w:type="gramEnd"/>
-      <w:r>
-        <w:rPr>
-          <w:rFonts w:cstheme="minorHAnsi"/>
-        </w:rPr>
-        <w:t>RPL_ORIG_OB_FISH_WT_NUM * WT_UOM_CONV_FACTOR_FROM, 5))</w:t>
+        <w:t>(RPL_ORIG_OB_FISH_WT_CHR IS NOT NULL AND RPL_ORIG_OB_FISH_WT_NUM IS NOT NULL AND RPL_ORIG_OB_FISH_WT_NUM &gt;= 0 AND RPL_ORIG_OB_FISH_WT_NUM &lt;&gt; CONVERT_STR_TO_NUMBER_FN(RPL_ORIG_OB_FISH_WT_CHR))</w:t>
+      </w:r>
+    </w:p>
+    <w:p>
+      <w:pPr>
+        <w:pStyle w:val="ListParagraph"/>
+        <w:ind w:left="360"/>
+        <w:rPr>
+          <w:rFonts w:cstheme="minorHAnsi"/>
+        </w:rPr>
+      </w:pPr>
+      <w:r>
+        <w:rPr>
+          <w:rFonts w:cstheme="minorHAnsi"/>
+        </w:rPr>
+        <w:t>OR (RPL_ORIG_OB_FISH_WT_NUM IS NOT NULL AND OB_FISH_WT_MT IS NOT NULL AND RPL_ORIG_OB_FISH_WT_NUM &gt;= 0 AND OB_FISH_WT_MT &gt;= 0 AND OB_FISH_WT_MT &lt;&gt; ROUND(RPL_ORIG_OB_FISH_WT_NUM * WT_UOM_CONV_FACTOR_FROM, 5))</w:t>
       </w:r>
     </w:p>
     <w:p>
@@ -2809,42 +2642,26 @@
           <w:rFonts w:cstheme="minorHAnsi"/>
         </w:rPr>
       </w:pPr>
-      <w:proofErr w:type="gramStart"/>
-      <w:r>
-        <w:rPr>
-          <w:rFonts w:cstheme="minorHAnsi"/>
-        </w:rPr>
-        <w:t>UPPER(</w:t>
-      </w:r>
-      <w:proofErr w:type="gramEnd"/>
-      <w:r>
-        <w:rPr>
-          <w:rFonts w:cstheme="minorHAnsi"/>
-        </w:rPr>
-        <w:t>SPT_CATCH_V.SPP_FAO_CODE) SPP_FAO_CODE,</w:t>
-      </w:r>
-    </w:p>
-    <w:p>
-      <w:pPr>
-        <w:pStyle w:val="ListParagraph"/>
-        <w:ind w:left="360"/>
-        <w:rPr>
-          <w:rFonts w:cstheme="minorHAnsi"/>
-        </w:rPr>
-      </w:pPr>
-      <w:proofErr w:type="gramStart"/>
-      <w:r>
-        <w:rPr>
-          <w:rFonts w:cstheme="minorHAnsi"/>
-        </w:rPr>
-        <w:t>UPPER(</w:t>
-      </w:r>
-      <w:proofErr w:type="gramEnd"/>
-      <w:r>
-        <w:rPr>
-          <w:rFonts w:cstheme="minorHAnsi"/>
-        </w:rPr>
-        <w:t>SPT_CATCH_V.RPL_ORIG_CATCH_SPP) RPL_ORIG_CATCH_SPP,</w:t>
+      <w:r>
+        <w:rPr>
+          <w:rFonts w:cstheme="minorHAnsi"/>
+        </w:rPr>
+        <w:t>UPPER(SPT_CATCH_V.SPP_FAO_CODE) SPP_FAO_CODE,</w:t>
+      </w:r>
+    </w:p>
+    <w:p>
+      <w:pPr>
+        <w:pStyle w:val="ListParagraph"/>
+        <w:ind w:left="360"/>
+        <w:rPr>
+          <w:rFonts w:cstheme="minorHAnsi"/>
+        </w:rPr>
+      </w:pPr>
+      <w:r>
+        <w:rPr>
+          <w:rFonts w:cstheme="minorHAnsi"/>
+        </w:rPr>
+        <w:t>UPPER(SPT_CATCH_V.RPL_ORIG_CATCH_SPP) RPL_ORIG_CATCH_SPP,</w:t>
       </w:r>
     </w:p>
     <w:p>
@@ -2885,19 +2702,11 @@
           <w:rFonts w:cstheme="minorHAnsi"/>
         </w:rPr>
       </w:pPr>
-      <w:proofErr w:type="gramStart"/>
-      <w:r>
-        <w:rPr>
-          <w:rFonts w:cstheme="minorHAnsi"/>
-        </w:rPr>
-        <w:t>COUNT(</w:t>
-      </w:r>
-      <w:proofErr w:type="gramEnd"/>
-      <w:r>
-        <w:rPr>
-          <w:rFonts w:cstheme="minorHAnsi"/>
-        </w:rPr>
-        <w:t>*) NUM_DUP_SPP_RET_DISC,</w:t>
+      <w:r>
+        <w:rPr>
+          <w:rFonts w:cstheme="minorHAnsi"/>
+        </w:rPr>
+        <w:t>COUNT(*) NUM_DUP_SPP_RET_DISC,</w:t>
       </w:r>
     </w:p>
     <w:p>
@@ -3159,21 +2968,7 @@
         <w:rPr>
           <w:rFonts w:cstheme="minorHAnsi"/>
         </w:rPr>
-        <w:t xml:space="preserve">INNER JOIN (SELECT </w:t>
-      </w:r>
-      <w:proofErr w:type="gramStart"/>
-      <w:r>
-        <w:rPr>
-          <w:rFonts w:cstheme="minorHAnsi"/>
-        </w:rPr>
-        <w:t>UPPER(</w:t>
-      </w:r>
-      <w:proofErr w:type="gramEnd"/>
-      <w:r>
-        <w:rPr>
-          <w:rFonts w:cstheme="minorHAnsi"/>
-        </w:rPr>
-        <w:t>SPP_FAO_CODE) SPP_FAO_CODE, CATCH_TRIP_EVT_ID, RET_CATCH_YN, CATCH_SIZE_CLASS_ID FROM SPT_CATCH_V WHERE CATCH_WT_MT &gt; 0 group by CATCH_SIZE_CLASS_ID, UPPER(SPP_FAO_CODE), CATCH_TRIP_EVT_ID, RET_CATCH_YN having count(*) &gt; 1) DUP_EVT_CATCH_SPP</w:t>
+        <w:t>INNER JOIN (SELECT UPPER(SPP_FAO_CODE) SPP_FAO_CODE, CATCH_TRIP_EVT_ID, RET_CATCH_YN, CATCH_SIZE_CLASS_ID FROM SPT_CATCH_V WHERE CATCH_WT_MT &gt; 0 group by CATCH_SIZE_CLASS_ID, UPPER(SPP_FAO_CODE), CATCH_TRIP_EVT_ID, RET_CATCH_YN having count(*) &gt; 1) DUP_EVT_CATCH_SPP</w:t>
       </w:r>
     </w:p>
     <w:p>
@@ -3203,21 +2998,7 @@
         <w:rPr>
           <w:rFonts w:cstheme="minorHAnsi"/>
         </w:rPr>
-        <w:t xml:space="preserve">DUP_EVT_CATCH_SPP.SPP_FAO_CODE = </w:t>
-      </w:r>
-      <w:proofErr w:type="gramStart"/>
-      <w:r>
-        <w:rPr>
-          <w:rFonts w:cstheme="minorHAnsi"/>
-        </w:rPr>
-        <w:t>UPPER(</w:t>
-      </w:r>
-      <w:proofErr w:type="gramEnd"/>
-      <w:r>
-        <w:rPr>
-          <w:rFonts w:cstheme="minorHAnsi"/>
-        </w:rPr>
-        <w:t>SPT_CATCH_V.SPP_FAO_CODE) AND DUP_EVT_CATCH_SPP.CATCH_TRIP_EVT_ID = SPT_CATCH_V.CATCH_TRIP_EVT_ID AND DUP_EVT_CATCH_SPP.RET_CATCH_YN = SPT_CATCH_V.RET_CATCH_YN</w:t>
+        <w:t>DUP_EVT_CATCH_SPP.SPP_FAO_CODE = UPPER(SPT_CATCH_V.SPP_FAO_CODE) AND DUP_EVT_CATCH_SPP.CATCH_TRIP_EVT_ID = SPT_CATCH_V.CATCH_TRIP_EVT_ID AND DUP_EVT_CATCH_SPP.RET_CATCH_YN = SPT_CATCH_V.RET_CATCH_YN</w:t>
       </w:r>
     </w:p>
     <w:p>
@@ -3463,19 +3244,11 @@
           <w:rFonts w:cstheme="minorHAnsi"/>
         </w:rPr>
       </w:pPr>
-      <w:proofErr w:type="gramStart"/>
-      <w:r>
-        <w:rPr>
-          <w:rFonts w:cstheme="minorHAnsi"/>
-        </w:rPr>
-        <w:t>UPPER(</w:t>
-      </w:r>
-      <w:proofErr w:type="gramEnd"/>
-      <w:r>
-        <w:rPr>
-          <w:rFonts w:cstheme="minorHAnsi"/>
-        </w:rPr>
-        <w:t>SPT_CATCH_V.SPP_FAO_CODE),</w:t>
+      <w:r>
+        <w:rPr>
+          <w:rFonts w:cstheme="minorHAnsi"/>
+        </w:rPr>
+        <w:t>UPPER(SPT_CATCH_V.SPP_FAO_CODE),</w:t>
       </w:r>
     </w:p>
     <w:p>
@@ -3501,19 +3274,11 @@
           <w:rFonts w:cstheme="minorHAnsi"/>
         </w:rPr>
       </w:pPr>
-      <w:proofErr w:type="gramStart"/>
-      <w:r>
-        <w:rPr>
-          <w:rFonts w:cstheme="minorHAnsi"/>
-        </w:rPr>
-        <w:t>UPPER(</w:t>
-      </w:r>
-      <w:proofErr w:type="gramEnd"/>
-      <w:r>
-        <w:rPr>
-          <w:rFonts w:cstheme="minorHAnsi"/>
-        </w:rPr>
-        <w:t>RPL_ORIG_CATCH_SPP),</w:t>
+      <w:r>
+        <w:rPr>
+          <w:rFonts w:cstheme="minorHAnsi"/>
+        </w:rPr>
+        <w:t>UPPER(RPL_ORIG_CATCH_SPP),</w:t>
       </w:r>
     </w:p>
     <w:p>
@@ -3646,63 +3411,7 @@
         <w:rPr>
           <w:rFonts w:cstheme="minorHAnsi"/>
         </w:rPr>
-        <w:t xml:space="preserve">The Fish Onboard Weight for "[TRIP_DISP_NAME]" reported on the RPL ([RPL_ORIG_OB_FISH_WT_CHR]) is different than the unconverted fish onboard weight stored in the database ([RPL_ORIG_OB_FISH_WT_NUM]) for the Vessel (RPL: [RPL_ORIG_VESS_NAME], </w:t>
-      </w:r>
-      <w:proofErr w:type="spellStart"/>
-      <w:r>
-        <w:rPr>
-          <w:rFonts w:cstheme="minorHAnsi"/>
-        </w:rPr>
-        <w:t>Reg</w:t>
-      </w:r>
-      <w:proofErr w:type="spellEnd"/>
-      <w:r>
-        <w:rPr>
-          <w:rFonts w:cstheme="minorHAnsi"/>
-        </w:rPr>
-        <w:t xml:space="preserve"> </w:t>
-      </w:r>
-      <w:proofErr w:type="spellStart"/>
-      <w:r>
-        <w:rPr>
-          <w:rFonts w:cstheme="minorHAnsi"/>
-        </w:rPr>
-        <w:t>Num</w:t>
-      </w:r>
-      <w:proofErr w:type="spellEnd"/>
-      <w:r>
-        <w:rPr>
-          <w:rFonts w:cstheme="minorHAnsi"/>
-        </w:rPr>
-        <w:t xml:space="preserve">: [RPL_ORIG_REG_NUM]) (History: [PTA_VESS_NAME], </w:t>
-      </w:r>
-      <w:proofErr w:type="spellStart"/>
-      <w:r>
-        <w:rPr>
-          <w:rFonts w:cstheme="minorHAnsi"/>
-        </w:rPr>
-        <w:t>Reg</w:t>
-      </w:r>
-      <w:proofErr w:type="spellEnd"/>
-      <w:r>
-        <w:rPr>
-          <w:rFonts w:cstheme="minorHAnsi"/>
-        </w:rPr>
-        <w:t xml:space="preserve"> </w:t>
-      </w:r>
-      <w:proofErr w:type="spellStart"/>
-      <w:r>
-        <w:rPr>
-          <w:rFonts w:cstheme="minorHAnsi"/>
-        </w:rPr>
-        <w:t>Num</w:t>
-      </w:r>
-      <w:proofErr w:type="spellEnd"/>
-      <w:r>
-        <w:rPr>
-          <w:rFonts w:cstheme="minorHAnsi"/>
-        </w:rPr>
-        <w:t>: [VESS_REG_NUM]) trip (VESS_TRIP_ID: [VESS_TRIP_ID]) that departed on [FORMATTED_DEPART_DTM] and arrived [FORMATTED_ARRIVAL_DTM]</w:t>
+        <w:t>The Fish Onboard Weight for "[TRIP_DISP_NAME]" reported on the RPL ([RPL_ORIG_OB_FISH_WT_CHR]) is different than the unconverted fish onboard weight stored in the database ([RPL_ORIG_OB_FISH_WT_NUM]) for the Vessel (RPL: [RPL_ORIG_VESS_NAME], Reg Num: [RPL_ORIG_REG_NUM]) (History: [PTA_VESS_NAME], Reg Num: [VESS_REG_NUM]) trip (VESS_TRIP_ID: [VESS_TRIP_ID]) that departed on [FORMATTED_DEPART_DTM] and arrived [FORMATTED_ARRIVAL_DTM]</w:t>
       </w:r>
     </w:p>
     <w:sectPr>

</xml_diff>

<commit_message>
--DVM Module: Adding Default Error Severity Record Definitions--
(this version defines and uses version 0.2 of the database)

Updated the module to set some default error severity records (fatal and warnings)
Updated the How to Define Criteria in Data Validation Module.docx document to fix the hyperlink reference to the SQL\scripts\configure_parent_table.sql script.  Also updated SQL\scripts\configure_parent_table.sql to resolve a bug that was preventing the SQL from running correctly in SQL Developer
</commit_message>
<xml_diff>
--- a/docs/How to Define Criteria in Data Validation Module.docx
+++ b/docs/How to Define Criteria in Data Validation Module.docx
@@ -445,23 +445,7 @@
           <w:color w:val="000000"/>
           <w:shd w:val="clear" w:color="auto" w:fill="FFFFFF"/>
         </w:rPr>
-        <w:t xml:space="preserve">_DATA_STREAMS will also need to define a </w:t>
-      </w:r>
-      <w:r>
-        <w:rPr>
-          <w:rFonts w:cstheme="minorHAnsi"/>
-          <w:color w:val="000000"/>
-          <w:shd w:val="clear" w:color="auto" w:fill="FFFFFF"/>
-        </w:rPr>
-        <w:t>DATA_STREAM_PAR_TABLE</w:t>
-      </w:r>
-      <w:r>
-        <w:rPr>
-          <w:rFonts w:cstheme="minorHAnsi"/>
-          <w:color w:val="000000"/>
-          <w:shd w:val="clear" w:color="auto" w:fill="FFFFFF"/>
-        </w:rPr>
-        <w:t xml:space="preserve"> value that corresponds to the parent table name for the given data stream.   </w:t>
+        <w:t xml:space="preserve">_DATA_STREAMS will also need to define a DATA_STREAM_PAR_TABLE value that corresponds to the parent table name for the given data stream.   </w:t>
       </w:r>
     </w:p>
     <w:p>
@@ -1832,13 +1816,7 @@
         <w:rPr>
           <w:rFonts w:cstheme="minorHAnsi"/>
         </w:rPr>
-        <w:t xml:space="preserve">This can be done using the DVM_QC_MSG_MISS_FIELDS_V </w:t>
-      </w:r>
-      <w:r>
-        <w:rPr>
-          <w:rFonts w:cstheme="minorHAnsi"/>
-        </w:rPr>
-        <w:t>View object, all rows returned will contain a comma-delimited list of missing QC View field references in the MISSING_VIEW_FIELDS field</w:t>
+        <w:t>This can be done using the DVM_QC_MSG_MISS_FIELDS_V View object, all rows returned will contain a comma-delimited list of missing QC View field references in the MISSING_VIEW_FIELDS field</w:t>
       </w:r>
     </w:p>
     <w:p>
@@ -1880,19 +1858,7 @@
         <w:rPr>
           <w:rFonts w:cstheme="minorHAnsi"/>
         </w:rPr>
-        <w:t>(defined in DVM_DATA_STREAMS.</w:t>
-      </w:r>
-      <w:r>
-        <w:rPr>
-          <w:rFonts w:cstheme="minorHAnsi"/>
-        </w:rPr>
-        <w:t>DATA_STREAM_PAR_TABLE</w:t>
-      </w:r>
-      <w:r>
-        <w:rPr>
-          <w:rFonts w:cstheme="minorHAnsi"/>
-        </w:rPr>
-        <w:t xml:space="preserve"> for the given data stream) </w:t>
+        <w:t xml:space="preserve">(defined in DVM_DATA_STREAMS.DATA_STREAM_PAR_TABLE for the given data stream) </w:t>
       </w:r>
       <w:r>
         <w:rPr>
@@ -2017,12 +1983,40 @@
             <w:rStyle w:val="Hyperlink"/>
             <w:rFonts w:cstheme="minorHAnsi"/>
           </w:rPr>
-          <w:t>configure_parent_table.sql</w:t>
+          <w:t>configure_parent</w:t>
+        </w:r>
+        <w:r>
+          <w:rPr>
+            <w:rStyle w:val="Hyperlink"/>
+            <w:rFonts w:cstheme="minorHAnsi"/>
+          </w:rPr>
+          <w:t>_</w:t>
+        </w:r>
+        <w:r>
+          <w:rPr>
+            <w:rStyle w:val="Hyperlink"/>
+            <w:rFonts w:cstheme="minorHAnsi"/>
+          </w:rPr>
+          <w:t>tabl</w:t>
+        </w:r>
+        <w:bookmarkStart w:id="0" w:name="_GoBack"/>
+        <w:bookmarkEnd w:id="0"/>
+        <w:r>
+          <w:rPr>
+            <w:rStyle w:val="Hyperlink"/>
+            <w:rFonts w:cstheme="minorHAnsi"/>
+          </w:rPr>
+          <w:t>e</w:t>
+        </w:r>
+        <w:r>
+          <w:rPr>
+            <w:rStyle w:val="Hyperlink"/>
+            <w:rFonts w:cstheme="minorHAnsi"/>
+          </w:rPr>
+          <w:t>.sql</w:t>
         </w:r>
         <w:proofErr w:type="spellEnd"/>
       </w:hyperlink>
-      <w:bookmarkStart w:id="0" w:name="_GoBack"/>
-      <w:bookmarkEnd w:id="0"/>
       <w:r>
         <w:rPr>
           <w:rFonts w:cstheme="minorHAnsi"/>

</xml_diff>